<commit_message>
Updated file with modifications
</commit_message>
<xml_diff>
--- a/ANTLR.docx
+++ b/ANTLR.docx
@@ -9,63 +9,256 @@
           <w:tab w:val="left" w:pos="569"/>
         </w:tabs>
         <w:spacing w:line="276" w:lineRule="auto"/>
+        <w:jc w:val="center"/>
         <w:rPr>
           <w:rFonts w:ascii="Times New Roman" w:hAnsi="Times New Roman" w:cs="Times New Roman"/>
           <w:b/>
+          <w:sz w:val="32"/>
+        </w:rPr>
+      </w:pPr>
+      <w:r>
+        <w:rPr>
+          <w:rFonts w:ascii="Times New Roman" w:hAnsi="Times New Roman" w:cs="Times New Roman"/>
+          <w:b/>
+          <w:sz w:val="32"/>
+        </w:rPr>
+        <w:t>Integrating ANTLR with NetBeans 6.9</w:t>
+      </w:r>
+    </w:p>
+    <w:p>
+      <w:pPr>
+        <w:pStyle w:val="Default"/>
+        <w:tabs>
+          <w:tab w:val="left" w:pos="569"/>
+        </w:tabs>
+        <w:spacing w:line="276" w:lineRule="auto"/>
+        <w:rPr>
+          <w:rFonts w:ascii="Times New Roman" w:hAnsi="Times New Roman" w:cs="Times New Roman"/>
           <w:sz w:val="28"/>
         </w:rPr>
       </w:pPr>
+    </w:p>
+    <w:p>
+      <w:pPr>
+        <w:pStyle w:val="Default"/>
+        <w:tabs>
+          <w:tab w:val="left" w:pos="569"/>
+        </w:tabs>
+        <w:spacing w:line="276" w:lineRule="auto"/>
+        <w:rPr>
+          <w:rFonts w:ascii="Times New Roman" w:hAnsi="Times New Roman" w:cs="Times New Roman"/>
+          <w:sz w:val="28"/>
+        </w:rPr>
+      </w:pPr>
+    </w:p>
+    <w:p>
+      <w:pPr>
+        <w:pStyle w:val="Default"/>
+        <w:spacing w:line="276" w:lineRule="auto"/>
+        <w:jc w:val="both"/>
+        <w:rPr>
+          <w:rFonts w:ascii="Times New Roman" w:hAnsi="Times New Roman" w:cs="Times New Roman"/>
+        </w:rPr>
+      </w:pPr>
+      <w:r>
+        <w:rPr>
+          <w:rFonts w:ascii="Times New Roman" w:hAnsi="Times New Roman" w:cs="Times New Roman"/>
+        </w:rPr>
+        <w:t>ANTLR</w:t>
+      </w:r>
+      <w:r>
+        <w:rPr>
+          <w:rFonts w:ascii="Times New Roman" w:hAnsi="Times New Roman" w:cs="Times New Roman"/>
+        </w:rPr>
+        <w:t xml:space="preserve"> basically is a code generator. </w:t>
+      </w:r>
+      <w:r>
+        <w:rPr>
+          <w:rFonts w:ascii="Times New Roman" w:hAnsi="Times New Roman" w:cs="Times New Roman"/>
+        </w:rPr>
+        <w:t xml:space="preserve">It takes grammar file as input and generates two </w:t>
+      </w:r>
+      <w:proofErr w:type="gramStart"/>
+      <w:r>
+        <w:rPr>
+          <w:rFonts w:ascii="Times New Roman" w:hAnsi="Times New Roman" w:cs="Times New Roman"/>
+        </w:rPr>
+        <w:t>classes :</w:t>
+      </w:r>
+      <w:proofErr w:type="gramEnd"/>
+      <w:r>
+        <w:rPr>
+          <w:rFonts w:ascii="Times New Roman" w:hAnsi="Times New Roman" w:cs="Times New Roman"/>
+        </w:rPr>
+        <w:t xml:space="preserve"> </w:t>
+      </w:r>
+      <w:proofErr w:type="spellStart"/>
+      <w:r>
+        <w:rPr>
+          <w:rFonts w:ascii="Times New Roman" w:hAnsi="Times New Roman" w:cs="Times New Roman"/>
+        </w:rPr>
+        <w:t>lexer</w:t>
+      </w:r>
+      <w:proofErr w:type="spellEnd"/>
+      <w:r>
+        <w:rPr>
+          <w:rFonts w:ascii="Times New Roman" w:hAnsi="Times New Roman" w:cs="Times New Roman"/>
+        </w:rPr>
+        <w:t xml:space="preserve"> and parser. </w:t>
+      </w:r>
+      <w:proofErr w:type="spellStart"/>
+      <w:r>
+        <w:rPr>
+          <w:rFonts w:ascii="Times New Roman" w:hAnsi="Times New Roman" w:cs="Times New Roman"/>
+        </w:rPr>
+        <w:t>Lexer</w:t>
+      </w:r>
+      <w:proofErr w:type="spellEnd"/>
+      <w:r>
+        <w:rPr>
+          <w:rFonts w:ascii="Times New Roman" w:hAnsi="Times New Roman" w:cs="Times New Roman"/>
+        </w:rPr>
+        <w:t xml:space="preserve"> runs first and splits input into pieces called tokens. Each token represents a meaningful piece of input</w:t>
+      </w:r>
+      <w:proofErr w:type="gramStart"/>
+      <w:r>
+        <w:rPr>
+          <w:rFonts w:ascii="Times New Roman" w:hAnsi="Times New Roman" w:cs="Times New Roman"/>
+        </w:rPr>
+        <w:t>..</w:t>
+      </w:r>
+      <w:proofErr w:type="gramEnd"/>
+      <w:r>
+        <w:rPr>
+          <w:rFonts w:ascii="Times New Roman" w:hAnsi="Times New Roman" w:cs="Times New Roman"/>
+        </w:rPr>
+        <w:t xml:space="preserve"> The streams of tokens is passes to parser which do all necessary work. It builds AST</w:t>
+      </w:r>
+      <w:r>
+        <w:rPr>
+          <w:rFonts w:ascii="Times New Roman" w:hAnsi="Times New Roman" w:cs="Times New Roman"/>
+        </w:rPr>
+        <w:t xml:space="preserve"> </w:t>
+      </w:r>
+      <w:r>
+        <w:rPr>
+          <w:rFonts w:ascii="Times New Roman" w:hAnsi="Times New Roman" w:cs="Times New Roman"/>
+        </w:rPr>
+        <w:t xml:space="preserve">(Abstract Syntax Tree), </w:t>
+      </w:r>
+      <w:proofErr w:type="spellStart"/>
+      <w:r>
+        <w:rPr>
+          <w:rFonts w:ascii="Times New Roman" w:hAnsi="Times New Roman" w:cs="Times New Roman"/>
+        </w:rPr>
+        <w:t>interpretes</w:t>
+      </w:r>
+      <w:proofErr w:type="spellEnd"/>
+      <w:r>
+        <w:rPr>
+          <w:rFonts w:ascii="Times New Roman" w:hAnsi="Times New Roman" w:cs="Times New Roman"/>
+        </w:rPr>
+        <w:t xml:space="preserve"> the code or translate it into some other form. Grammar file contains everything ANTLR needs to generate correct </w:t>
+      </w:r>
+      <w:proofErr w:type="spellStart"/>
+      <w:r>
+        <w:rPr>
+          <w:rFonts w:ascii="Times New Roman" w:hAnsi="Times New Roman" w:cs="Times New Roman"/>
+        </w:rPr>
+        <w:t>lexer</w:t>
+      </w:r>
+      <w:proofErr w:type="spellEnd"/>
+      <w:r>
+        <w:rPr>
+          <w:rFonts w:ascii="Times New Roman" w:hAnsi="Times New Roman" w:cs="Times New Roman"/>
+        </w:rPr>
+        <w:t xml:space="preserve"> and parser. Most importantly, grammar file describes how to split input into tokens and how to build tree from tokens. In other words, grammar file contains </w:t>
+      </w:r>
+      <w:proofErr w:type="spellStart"/>
+      <w:r>
+        <w:rPr>
+          <w:rFonts w:ascii="Times New Roman" w:hAnsi="Times New Roman" w:cs="Times New Roman"/>
+        </w:rPr>
+        <w:t>lexer</w:t>
+      </w:r>
+      <w:proofErr w:type="spellEnd"/>
+      <w:r>
+        <w:rPr>
+          <w:rFonts w:ascii="Times New Roman" w:hAnsi="Times New Roman" w:cs="Times New Roman"/>
+        </w:rPr>
+        <w:t xml:space="preserve"> rules and parser rules.</w:t>
+      </w:r>
+    </w:p>
+    <w:p>
+      <w:pPr>
+        <w:pStyle w:val="Default"/>
+        <w:spacing w:line="276" w:lineRule="auto"/>
+        <w:jc w:val="both"/>
+        <w:rPr>
+          <w:rFonts w:ascii="Times New Roman" w:hAnsi="Times New Roman" w:cs="Times New Roman"/>
+        </w:rPr>
+      </w:pPr>
+      <w:r>
+        <w:rPr>
+          <w:rFonts w:ascii="Times New Roman" w:hAnsi="Times New Roman" w:cs="Times New Roman"/>
+        </w:rPr>
+        <w:t xml:space="preserve">The following steps will tell you that how to integrate the ANTLR3 with the NetBeans GUI. </w:t>
+      </w:r>
+    </w:p>
+    <w:p>
+      <w:pPr>
+        <w:pStyle w:val="Default"/>
+        <w:tabs>
+          <w:tab w:val="left" w:pos="569"/>
+        </w:tabs>
+        <w:spacing w:line="276" w:lineRule="auto"/>
+        <w:jc w:val="center"/>
+        <w:rPr>
+          <w:rFonts w:ascii="Times New Roman" w:hAnsi="Times New Roman" w:cs="Times New Roman"/>
+        </w:rPr>
+      </w:pPr>
+    </w:p>
+    <w:p>
+      <w:pPr>
+        <w:pStyle w:val="Default"/>
+        <w:tabs>
+          <w:tab w:val="left" w:pos="569"/>
+        </w:tabs>
+        <w:spacing w:line="276" w:lineRule="auto"/>
+        <w:rPr>
+          <w:rFonts w:ascii="Times New Roman" w:hAnsi="Times New Roman" w:cs="Times New Roman"/>
+        </w:rPr>
+      </w:pPr>
       <w:r>
         <w:rPr>
           <w:rFonts w:ascii="Times New Roman" w:hAnsi="Times New Roman" w:cs="Times New Roman"/>
           <w:b/>
-          <w:sz w:val="28"/>
-        </w:rPr>
-        <w:t>Integrating ANTLR with NetBeans 6.9</w:t>
-      </w:r>
-    </w:p>
-    <w:p>
-      <w:pPr>
-        <w:pStyle w:val="Default"/>
-        <w:tabs>
-          <w:tab w:val="left" w:pos="569"/>
-        </w:tabs>
-        <w:spacing w:line="276" w:lineRule="auto"/>
-        <w:jc w:val="center"/>
-        <w:rPr>
-          <w:rFonts w:ascii="Times New Roman" w:hAnsi="Times New Roman" w:cs="Times New Roman"/>
-        </w:rPr>
-      </w:pPr>
-    </w:p>
-    <w:p>
-      <w:pPr>
-        <w:pStyle w:val="Default"/>
-        <w:tabs>
-          <w:tab w:val="left" w:pos="569"/>
-        </w:tabs>
-        <w:spacing w:line="276" w:lineRule="auto"/>
-        <w:jc w:val="center"/>
-        <w:rPr>
-          <w:rFonts w:ascii="Times New Roman" w:hAnsi="Times New Roman" w:cs="Times New Roman"/>
-        </w:rPr>
-      </w:pPr>
-    </w:p>
-    <w:p>
-      <w:pPr>
-        <w:pStyle w:val="Default"/>
-        <w:tabs>
-          <w:tab w:val="left" w:pos="569"/>
-        </w:tabs>
-        <w:spacing w:line="276" w:lineRule="auto"/>
-        <w:rPr>
-          <w:rFonts w:ascii="Times New Roman" w:hAnsi="Times New Roman" w:cs="Times New Roman"/>
-        </w:rPr>
-      </w:pPr>
-      <w:r>
-        <w:rPr>
-          <w:rFonts w:ascii="Times New Roman" w:hAnsi="Times New Roman" w:cs="Times New Roman"/>
-        </w:rPr>
-        <w:t xml:space="preserve">Step 1. Download </w:t>
+        </w:rPr>
+        <w:t>Step 1</w:t>
+      </w:r>
+      <w:r>
+        <w:rPr>
+          <w:rFonts w:ascii="Times New Roman" w:hAnsi="Times New Roman" w:cs="Times New Roman"/>
+        </w:rPr>
+        <w:t xml:space="preserve">. </w:t>
+      </w:r>
+    </w:p>
+    <w:p>
+      <w:pPr>
+        <w:pStyle w:val="Default"/>
+        <w:tabs>
+          <w:tab w:val="left" w:pos="569"/>
+        </w:tabs>
+        <w:spacing w:line="276" w:lineRule="auto"/>
+        <w:rPr>
+          <w:rFonts w:ascii="Times New Roman" w:hAnsi="Times New Roman" w:cs="Times New Roman"/>
+        </w:rPr>
+      </w:pPr>
+      <w:r>
+        <w:rPr>
+          <w:rFonts w:ascii="Times New Roman" w:hAnsi="Times New Roman" w:cs="Times New Roman"/>
+        </w:rPr>
+        <w:t xml:space="preserve">Download </w:t>
       </w:r>
       <w:r>
         <w:rPr>
@@ -118,26 +311,33 @@
       <w:r>
         <w:rPr>
           <w:rFonts w:ascii="Times New Roman" w:hAnsi="Times New Roman" w:cs="Times New Roman"/>
-        </w:rPr>
-        <w:t>Step 2. Create a new NetBeans project and in it create a subdirectory. In that subdirectory create an empty file. In this empty file write the grammar and save the file with “.g” extension.</w:t>
-      </w:r>
-    </w:p>
-    <w:p>
-      <w:pPr>
-        <w:pStyle w:val="Default"/>
-        <w:tabs>
-          <w:tab w:val="left" w:pos="569"/>
-        </w:tabs>
-        <w:spacing w:line="276" w:lineRule="auto"/>
-        <w:rPr>
-          <w:rFonts w:ascii="Times New Roman" w:hAnsi="Times New Roman" w:cs="Times New Roman"/>
-        </w:rPr>
-      </w:pPr>
-      <w:r>
-        <w:rPr>
-          <w:rFonts w:ascii="Times New Roman" w:hAnsi="Times New Roman" w:cs="Times New Roman"/>
-        </w:rPr>
-        <w:t xml:space="preserve">Also write the main class having </w:t>
+          <w:b/>
+        </w:rPr>
+        <w:t>Step 2.</w:t>
+      </w:r>
+      <w:r>
+        <w:rPr>
+          <w:rFonts w:ascii="Times New Roman" w:hAnsi="Times New Roman" w:cs="Times New Roman"/>
+        </w:rPr>
+        <w:t xml:space="preserve"> </w:t>
+      </w:r>
+    </w:p>
+    <w:p>
+      <w:pPr>
+        <w:pStyle w:val="Default"/>
+        <w:tabs>
+          <w:tab w:val="left" w:pos="569"/>
+        </w:tabs>
+        <w:spacing w:line="276" w:lineRule="auto"/>
+        <w:rPr>
+          <w:rFonts w:ascii="Times New Roman" w:hAnsi="Times New Roman" w:cs="Times New Roman"/>
+        </w:rPr>
+      </w:pPr>
+      <w:r>
+        <w:rPr>
+          <w:rFonts w:ascii="Times New Roman" w:hAnsi="Times New Roman" w:cs="Times New Roman"/>
+        </w:rPr>
+        <w:t xml:space="preserve">Create a new NetBeans project and in it create a subdirectory. In that subdirectory create an empty file. In this empty file write the grammar containing </w:t>
       </w:r>
       <w:proofErr w:type="spellStart"/>
       <w:r>
@@ -151,6 +351,20 @@
         <w:rPr>
           <w:rFonts w:ascii="Times New Roman" w:hAnsi="Times New Roman" w:cs="Times New Roman"/>
         </w:rPr>
+        <w:t xml:space="preserve"> and parser rules and save the file with “.g” extension. The grammars files for our project “SQL query validation using ANTLR” are attached here too. You can also see them as references. Also write the main class having </w:t>
+      </w:r>
+      <w:proofErr w:type="spellStart"/>
+      <w:r>
+        <w:rPr>
+          <w:rFonts w:ascii="Times New Roman" w:hAnsi="Times New Roman" w:cs="Times New Roman"/>
+        </w:rPr>
+        <w:t>lexer</w:t>
+      </w:r>
+      <w:proofErr w:type="spellEnd"/>
+      <w:r>
+        <w:rPr>
+          <w:rFonts w:ascii="Times New Roman" w:hAnsi="Times New Roman" w:cs="Times New Roman"/>
+        </w:rPr>
         <w:t xml:space="preserve"> and parser objects.</w:t>
       </w:r>
     </w:p>
@@ -175,13 +389,33 @@
         <w:spacing w:line="276" w:lineRule="auto"/>
         <w:rPr>
           <w:rFonts w:ascii="Times New Roman" w:hAnsi="Times New Roman" w:cs="Times New Roman"/>
-        </w:rPr>
-      </w:pPr>
-      <w:r>
-        <w:rPr>
-          <w:rFonts w:ascii="Times New Roman" w:hAnsi="Times New Roman" w:cs="Times New Roman"/>
-        </w:rPr>
-        <w:t>Step 3. Tell the NetBeans IDE about the subdirectory you have created by following the steps shown below:</w:t>
+          <w:b/>
+        </w:rPr>
+      </w:pPr>
+      <w:r>
+        <w:rPr>
+          <w:rFonts w:ascii="Times New Roman" w:hAnsi="Times New Roman" w:cs="Times New Roman"/>
+          <w:b/>
+        </w:rPr>
+        <w:t>Step 3.</w:t>
+      </w:r>
+    </w:p>
+    <w:p>
+      <w:pPr>
+        <w:pStyle w:val="Default"/>
+        <w:tabs>
+          <w:tab w:val="left" w:pos="569"/>
+        </w:tabs>
+        <w:spacing w:line="276" w:lineRule="auto"/>
+        <w:rPr>
+          <w:rFonts w:ascii="Times New Roman" w:hAnsi="Times New Roman" w:cs="Times New Roman"/>
+        </w:rPr>
+      </w:pPr>
+      <w:r>
+        <w:rPr>
+          <w:rFonts w:ascii="Times New Roman" w:hAnsi="Times New Roman" w:cs="Times New Roman"/>
+        </w:rPr>
+        <w:t>Tell the NetBeans IDE about the subdirectory you have created by following the steps shown below:</w:t>
       </w:r>
     </w:p>
     <w:p>
@@ -206,7 +440,7 @@
         <mc:AlternateContent>
           <mc:Choice Requires="wps">
             <w:drawing>
-              <wp:anchor distT="0" distB="0" distL="114300" distR="114300" simplePos="0" relativeHeight="251661312" behindDoc="0" locked="0" layoutInCell="1" allowOverlap="1" wp14:anchorId="227C2252" wp14:editId="0F3D7A1C">
+              <wp:anchor distT="0" distB="0" distL="114300" distR="114300" simplePos="0" relativeHeight="251661312" behindDoc="0" locked="0" layoutInCell="1" allowOverlap="1" wp14:anchorId="18C60C20" wp14:editId="00CBE1B3">
                 <wp:simplePos x="0" y="0"/>
                 <wp:positionH relativeFrom="margin">
                   <wp:align>center</wp:align>
@@ -266,7 +500,7 @@
           </mc:Choice>
           <mc:Fallback>
             <w:pict>
-              <v:shapetype w14:anchorId="74492B12" id="_x0000_t13" coordsize="21600,21600" o:spt="13" adj="16200,5400" path="m@0,l@0@1,0@1,0@2@0@2@0,21600,21600,10800xe">
+              <v:shapetype w14:anchorId="7D734998" id="_x0000_t13" coordsize="21600,21600" o:spt="13" adj="16200,5400" path="m@0,l@0@1,0@1,0@2@0@2@0,21600,21600,10800xe">
                 <v:stroke joinstyle="miter"/>
                 <v:formulas>
                   <v:f eqn="val #0"/>
@@ -297,7 +531,7 @@
         <mc:AlternateContent>
           <mc:Choice Requires="wps">
             <w:drawing>
-              <wp:anchor distT="0" distB="0" distL="114300" distR="114300" simplePos="0" relativeHeight="251660288" behindDoc="0" locked="0" layoutInCell="1" allowOverlap="1" wp14:anchorId="4482413D" wp14:editId="540D9C6C">
+              <wp:anchor distT="0" distB="0" distL="114300" distR="114300" simplePos="0" relativeHeight="251660288" behindDoc="0" locked="0" layoutInCell="1" allowOverlap="1" wp14:anchorId="289E3ABD" wp14:editId="59402CAB">
                 <wp:simplePos x="0" y="0"/>
                 <wp:positionH relativeFrom="column">
                   <wp:posOffset>1903228</wp:posOffset>
@@ -357,7 +591,7 @@
           </mc:Choice>
           <mc:Fallback>
             <w:pict>
-              <v:shape w14:anchorId="03774987" id="Right Arrow 284" o:spid="_x0000_s1026" type="#_x0000_t13" style="position:absolute;margin-left:149.85pt;margin-top:2.35pt;width:12.55pt;height:8.35pt;z-index:251660288;visibility:visible;mso-wrap-style:square;mso-width-percent:0;mso-height-percent:0;mso-wrap-distance-left:9pt;mso-wrap-distance-top:0;mso-wrap-distance-right:9pt;mso-wrap-distance-bottom:0;mso-position-horizontal:absolute;mso-position-horizontal-relative:text;mso-position-vertical:absolute;mso-position-vertical-relative:text;mso-width-percent:0;mso-height-percent:0;mso-width-relative:margin;mso-height-relative:margin;v-text-anchor:middle" o:gfxdata="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" adj="14400" fillcolor="white [3201]" strokecolor="black [3200]" strokeweight="1pt"/>
+              <v:shape w14:anchorId="0D1328F3" id="Right Arrow 284" o:spid="_x0000_s1026" type="#_x0000_t13" style="position:absolute;margin-left:149.85pt;margin-top:2.35pt;width:12.55pt;height:8.35pt;z-index:251660288;visibility:visible;mso-wrap-style:square;mso-width-percent:0;mso-height-percent:0;mso-wrap-distance-left:9pt;mso-wrap-distance-top:0;mso-wrap-distance-right:9pt;mso-wrap-distance-bottom:0;mso-position-horizontal:absolute;mso-position-horizontal-relative:text;mso-position-vertical:absolute;mso-position-vertical-relative:text;mso-width-percent:0;mso-height-percent:0;mso-width-relative:margin;mso-height-relative:margin;v-text-anchor:middle" o:gfxdata="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" adj="14400" fillcolor="white [3201]" strokecolor="black [3200]" strokeweight="1pt"/>
             </w:pict>
           </mc:Fallback>
         </mc:AlternateContent>
@@ -370,7 +604,7 @@
         <mc:AlternateContent>
           <mc:Choice Requires="wps">
             <w:drawing>
-              <wp:anchor distT="0" distB="0" distL="114300" distR="114300" simplePos="0" relativeHeight="251659264" behindDoc="0" locked="0" layoutInCell="1" allowOverlap="1" wp14:anchorId="2936BE37" wp14:editId="342C1BCC">
+              <wp:anchor distT="0" distB="0" distL="114300" distR="114300" simplePos="0" relativeHeight="251659264" behindDoc="0" locked="0" layoutInCell="1" allowOverlap="1" wp14:anchorId="0DFE7075" wp14:editId="752CE981">
                 <wp:simplePos x="0" y="0"/>
                 <wp:positionH relativeFrom="column">
                   <wp:posOffset>1158240</wp:posOffset>
@@ -430,7 +664,7 @@
           </mc:Choice>
           <mc:Fallback>
             <w:pict>
-              <v:shape w14:anchorId="30E96631" id="Right Arrow 20" o:spid="_x0000_s1026" type="#_x0000_t13" style="position:absolute;margin-left:91.2pt;margin-top:2.7pt;width:12.55pt;height:8.35pt;z-index:251659264;visibility:visible;mso-wrap-style:square;mso-width-percent:0;mso-height-percent:0;mso-wrap-distance-left:9pt;mso-wrap-distance-top:0;mso-wrap-distance-right:9pt;mso-wrap-distance-bottom:0;mso-position-horizontal:absolute;mso-position-horizontal-relative:text;mso-position-vertical:absolute;mso-position-vertical-relative:text;mso-width-percent:0;mso-height-percent:0;mso-width-relative:margin;mso-height-relative:margin;v-text-anchor:middle" o:gfxdata="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" adj="14400" fillcolor="white [3201]" strokecolor="black [3200]" strokeweight="1pt"/>
+              <v:shape w14:anchorId="26528BB8" id="Right Arrow 20" o:spid="_x0000_s1026" type="#_x0000_t13" style="position:absolute;margin-left:91.2pt;margin-top:2.7pt;width:12.55pt;height:8.35pt;z-index:251659264;visibility:visible;mso-wrap-style:square;mso-width-percent:0;mso-height-percent:0;mso-wrap-distance-left:9pt;mso-wrap-distance-top:0;mso-wrap-distance-right:9pt;mso-wrap-distance-bottom:0;mso-position-horizontal:absolute;mso-position-horizontal-relative:text;mso-position-vertical:absolute;mso-position-vertical-relative:text;mso-width-percent:0;mso-height-percent:0;mso-width-relative:margin;mso-height-relative:margin;v-text-anchor:middle" o:gfxdata="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" adj="14400" fillcolor="white [3201]" strokecolor="black [3200]" strokeweight="1pt"/>
             </w:pict>
           </mc:Fallback>
         </mc:AlternateContent>
@@ -539,8 +773,9 @@
           <w:rFonts w:ascii="Times New Roman" w:hAnsi="Times New Roman" w:cs="Times New Roman"/>
           <w:noProof/>
         </w:rPr>
+        <w:lastRenderedPageBreak/>
         <w:drawing>
-          <wp:inline distT="0" distB="0" distL="0" distR="0" wp14:anchorId="1B333675" wp14:editId="16BCD5B6">
+          <wp:inline distT="0" distB="0" distL="0" distR="0" wp14:anchorId="5706F21F" wp14:editId="40837DA2">
             <wp:extent cx="5943600" cy="4297045"/>
             <wp:effectExtent l="0" t="0" r="0" b="8255"/>
             <wp:docPr id="200" name="Picture 200"/>
@@ -555,7 +790,7 @@
                     <pic:cNvPicPr/>
                   </pic:nvPicPr>
                   <pic:blipFill>
-                    <a:blip r:embed="rId4">
+                    <a:blip r:embed="rId6">
                       <a:extLst>
                         <a:ext uri="{28A0092B-C50C-407E-A947-70E740481C1C}">
                           <a14:useLocalDpi xmlns:a14="http://schemas.microsoft.com/office/drawing/2010/main" val="0"/>
@@ -597,57 +832,95 @@
         <w:spacing w:line="276" w:lineRule="auto"/>
         <w:rPr>
           <w:rFonts w:ascii="Times New Roman" w:hAnsi="Times New Roman" w:cs="Times New Roman"/>
-        </w:rPr>
-      </w:pPr>
-      <w:r>
-        <w:rPr>
-          <w:rFonts w:ascii="Times New Roman" w:hAnsi="Times New Roman" w:cs="Times New Roman"/>
-        </w:rPr>
-        <w:t xml:space="preserve">                                          Figure 9.24 Telling IDE about the created subdirectory</w:t>
-      </w:r>
-    </w:p>
-    <w:p>
-      <w:pPr>
-        <w:pStyle w:val="Default"/>
-        <w:tabs>
-          <w:tab w:val="left" w:pos="569"/>
-        </w:tabs>
-        <w:spacing w:line="276" w:lineRule="auto"/>
-        <w:rPr>
-          <w:rFonts w:ascii="Times New Roman" w:hAnsi="Times New Roman" w:cs="Times New Roman"/>
-        </w:rPr>
-      </w:pPr>
-    </w:p>
-    <w:p>
-      <w:pPr>
-        <w:pStyle w:val="Default"/>
-        <w:tabs>
-          <w:tab w:val="left" w:pos="569"/>
-        </w:tabs>
-        <w:spacing w:line="276" w:lineRule="auto"/>
-        <w:rPr>
-          <w:rFonts w:ascii="Times New Roman" w:hAnsi="Times New Roman" w:cs="Times New Roman"/>
-        </w:rPr>
-      </w:pPr>
-    </w:p>
-    <w:p>
-      <w:pPr>
-        <w:pStyle w:val="Default"/>
-        <w:tabs>
-          <w:tab w:val="left" w:pos="569"/>
-        </w:tabs>
-        <w:spacing w:line="276" w:lineRule="auto"/>
-        <w:rPr>
-          <w:rFonts w:ascii="Times New Roman" w:hAnsi="Times New Roman" w:cs="Times New Roman"/>
-        </w:rPr>
-      </w:pPr>
-      <w:r>
-        <w:rPr>
-          <w:rFonts w:ascii="Times New Roman" w:hAnsi="Times New Roman" w:cs="Times New Roman"/>
-        </w:rPr>
-        <w:lastRenderedPageBreak/>
-        <w:t xml:space="preserve">Step 3.  </w:t>
-      </w:r>
+          <w:b/>
+        </w:rPr>
+      </w:pPr>
+      <w:r>
+        <w:rPr>
+          <w:rFonts w:ascii="Times New Roman" w:hAnsi="Times New Roman" w:cs="Times New Roman"/>
+        </w:rPr>
+        <w:t xml:space="preserve">                                          </w:t>
+      </w:r>
+      <w:r>
+        <w:rPr>
+          <w:rFonts w:ascii="Times New Roman" w:hAnsi="Times New Roman" w:cs="Times New Roman"/>
+          <w:b/>
+        </w:rPr>
+        <w:t>Figure 1.1 Telling IDE about the created subdirectory</w:t>
+      </w:r>
+    </w:p>
+    <w:p>
+      <w:pPr>
+        <w:pStyle w:val="Default"/>
+        <w:tabs>
+          <w:tab w:val="left" w:pos="569"/>
+        </w:tabs>
+        <w:spacing w:line="276" w:lineRule="auto"/>
+        <w:rPr>
+          <w:rFonts w:ascii="Times New Roman" w:hAnsi="Times New Roman" w:cs="Times New Roman"/>
+        </w:rPr>
+      </w:pPr>
+    </w:p>
+    <w:p>
+      <w:pPr>
+        <w:pStyle w:val="Default"/>
+        <w:tabs>
+          <w:tab w:val="left" w:pos="569"/>
+        </w:tabs>
+        <w:spacing w:line="276" w:lineRule="auto"/>
+        <w:rPr>
+          <w:rFonts w:ascii="Times New Roman" w:hAnsi="Times New Roman" w:cs="Times New Roman"/>
+        </w:rPr>
+      </w:pPr>
+    </w:p>
+    <w:p>
+      <w:pPr>
+        <w:pStyle w:val="Default"/>
+        <w:tabs>
+          <w:tab w:val="left" w:pos="569"/>
+        </w:tabs>
+        <w:spacing w:line="276" w:lineRule="auto"/>
+        <w:rPr>
+          <w:rFonts w:ascii="Times New Roman" w:hAnsi="Times New Roman" w:cs="Times New Roman"/>
+        </w:rPr>
+      </w:pPr>
+    </w:p>
+    <w:p>
+      <w:pPr>
+        <w:pStyle w:val="Default"/>
+        <w:tabs>
+          <w:tab w:val="left" w:pos="569"/>
+        </w:tabs>
+        <w:spacing w:line="276" w:lineRule="auto"/>
+        <w:rPr>
+          <w:rFonts w:ascii="Times New Roman" w:hAnsi="Times New Roman" w:cs="Times New Roman"/>
+        </w:rPr>
+      </w:pPr>
+      <w:r>
+        <w:rPr>
+          <w:rFonts w:ascii="Times New Roman" w:hAnsi="Times New Roman" w:cs="Times New Roman"/>
+          <w:b/>
+        </w:rPr>
+        <w:t>Step 4.</w:t>
+      </w:r>
+      <w:r>
+        <w:rPr>
+          <w:rFonts w:ascii="Times New Roman" w:hAnsi="Times New Roman" w:cs="Times New Roman"/>
+        </w:rPr>
+        <w:t xml:space="preserve">  </w:t>
+      </w:r>
+    </w:p>
+    <w:p>
+      <w:pPr>
+        <w:pStyle w:val="Default"/>
+        <w:tabs>
+          <w:tab w:val="left" w:pos="569"/>
+        </w:tabs>
+        <w:spacing w:line="276" w:lineRule="auto"/>
+        <w:rPr>
+          <w:rFonts w:ascii="Times New Roman" w:hAnsi="Times New Roman" w:cs="Times New Roman"/>
+        </w:rPr>
+      </w:pPr>
       <w:r>
         <w:rPr>
           <w:rFonts w:ascii="Times New Roman" w:hAnsi="Times New Roman" w:cs="Times New Roman"/>
@@ -760,7 +1033,7 @@
         <mc:AlternateContent>
           <mc:Choice Requires="wps">
             <w:drawing>
-              <wp:anchor distT="0" distB="0" distL="114300" distR="114300" simplePos="0" relativeHeight="251665408" behindDoc="0" locked="0" layoutInCell="1" allowOverlap="1" wp14:anchorId="655F6B3A" wp14:editId="18A16E2F">
+              <wp:anchor distT="0" distB="0" distL="114300" distR="114300" simplePos="0" relativeHeight="251665408" behindDoc="0" locked="0" layoutInCell="1" allowOverlap="1" wp14:anchorId="0F7778AF" wp14:editId="755D9A54">
                 <wp:simplePos x="0" y="0"/>
                 <wp:positionH relativeFrom="column">
                   <wp:posOffset>5167423</wp:posOffset>
@@ -820,7 +1093,7 @@
           </mc:Choice>
           <mc:Fallback>
             <w:pict>
-              <v:shape w14:anchorId="5F64B1DB" id="Right Arrow 223" o:spid="_x0000_s1026" type="#_x0000_t13" style="position:absolute;margin-left:406.9pt;margin-top:2.35pt;width:12.55pt;height:8.35pt;z-index:251665408;visibility:visible;mso-wrap-style:square;mso-width-percent:0;mso-height-percent:0;mso-wrap-distance-left:9pt;mso-wrap-distance-top:0;mso-wrap-distance-right:9pt;mso-wrap-distance-bottom:0;mso-position-horizontal:absolute;mso-position-horizontal-relative:text;mso-position-vertical:absolute;mso-position-vertical-relative:text;mso-width-percent:0;mso-height-percent:0;mso-width-relative:margin;mso-height-relative:margin;v-text-anchor:middle" o:gfxdata="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" adj="14400" fillcolor="white [3201]" strokecolor="black [3200]" strokeweight="1pt"/>
+              <v:shape w14:anchorId="52495EB6" id="Right Arrow 223" o:spid="_x0000_s1026" type="#_x0000_t13" style="position:absolute;margin-left:406.9pt;margin-top:2.35pt;width:12.55pt;height:8.35pt;z-index:251665408;visibility:visible;mso-wrap-style:square;mso-width-percent:0;mso-height-percent:0;mso-wrap-distance-left:9pt;mso-wrap-distance-top:0;mso-wrap-distance-right:9pt;mso-wrap-distance-bottom:0;mso-position-horizontal:absolute;mso-position-horizontal-relative:text;mso-position-vertical:absolute;mso-position-vertical-relative:text;mso-width-percent:0;mso-height-percent:0;mso-width-relative:margin;mso-height-relative:margin;v-text-anchor:middle" o:gfxdata="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" adj="14400" fillcolor="white [3201]" strokecolor="black [3200]" strokeweight="1pt"/>
             </w:pict>
           </mc:Fallback>
         </mc:AlternateContent>
@@ -833,7 +1106,7 @@
         <mc:AlternateContent>
           <mc:Choice Requires="wps">
             <w:drawing>
-              <wp:anchor distT="0" distB="0" distL="114300" distR="114300" simplePos="0" relativeHeight="251664384" behindDoc="0" locked="0" layoutInCell="1" allowOverlap="1" wp14:anchorId="040CB9F3" wp14:editId="77464D94">
+              <wp:anchor distT="0" distB="0" distL="114300" distR="114300" simplePos="0" relativeHeight="251664384" behindDoc="0" locked="0" layoutInCell="1" allowOverlap="1" wp14:anchorId="22F670AB" wp14:editId="634D162D">
                 <wp:simplePos x="0" y="0"/>
                 <wp:positionH relativeFrom="column">
                   <wp:posOffset>3338195</wp:posOffset>
@@ -893,7 +1166,7 @@
           </mc:Choice>
           <mc:Fallback>
             <w:pict>
-              <v:shape w14:anchorId="7436EDD2" id="Right Arrow 217" o:spid="_x0000_s1026" type="#_x0000_t13" style="position:absolute;margin-left:262.85pt;margin-top:2.35pt;width:12.55pt;height:8.35pt;z-index:251664384;visibility:visible;mso-wrap-style:square;mso-width-percent:0;mso-height-percent:0;mso-wrap-distance-left:9pt;mso-wrap-distance-top:0;mso-wrap-distance-right:9pt;mso-wrap-distance-bottom:0;mso-position-horizontal:absolute;mso-position-horizontal-relative:text;mso-position-vertical:absolute;mso-position-vertical-relative:text;mso-width-percent:0;mso-height-percent:0;mso-width-relative:margin;mso-height-relative:margin;v-text-anchor:middle" o:gfxdata="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" adj="14400" fillcolor="white [3201]" strokecolor="black [3200]" strokeweight="1pt"/>
+              <v:shape w14:anchorId="771132BD" id="Right Arrow 217" o:spid="_x0000_s1026" type="#_x0000_t13" style="position:absolute;margin-left:262.85pt;margin-top:2.35pt;width:12.55pt;height:8.35pt;z-index:251664384;visibility:visible;mso-wrap-style:square;mso-width-percent:0;mso-height-percent:0;mso-wrap-distance-left:9pt;mso-wrap-distance-top:0;mso-wrap-distance-right:9pt;mso-wrap-distance-bottom:0;mso-position-horizontal:absolute;mso-position-horizontal-relative:text;mso-position-vertical:absolute;mso-position-vertical-relative:text;mso-width-percent:0;mso-height-percent:0;mso-width-relative:margin;mso-height-relative:margin;v-text-anchor:middle" o:gfxdata="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" adj="14400" fillcolor="white [3201]" strokecolor="black [3200]" strokeweight="1pt"/>
             </w:pict>
           </mc:Fallback>
         </mc:AlternateContent>
@@ -906,7 +1179,7 @@
         <mc:AlternateContent>
           <mc:Choice Requires="wps">
             <w:drawing>
-              <wp:anchor distT="0" distB="0" distL="114300" distR="114300" simplePos="0" relativeHeight="251663360" behindDoc="0" locked="0" layoutInCell="1" allowOverlap="1" wp14:anchorId="5F1B30B5" wp14:editId="31287908">
+              <wp:anchor distT="0" distB="0" distL="114300" distR="114300" simplePos="0" relativeHeight="251663360" behindDoc="0" locked="0" layoutInCell="1" allowOverlap="1" wp14:anchorId="1F58B62F" wp14:editId="2951E9E4">
                 <wp:simplePos x="0" y="0"/>
                 <wp:positionH relativeFrom="column">
                   <wp:posOffset>2009554</wp:posOffset>
@@ -966,7 +1239,7 @@
           </mc:Choice>
           <mc:Fallback>
             <w:pict>
-              <v:shape w14:anchorId="7D424C1A" id="Right Arrow 214" o:spid="_x0000_s1026" type="#_x0000_t13" style="position:absolute;margin-left:158.25pt;margin-top:2.3pt;width:12.55pt;height:8.35pt;z-index:251663360;visibility:visible;mso-wrap-style:square;mso-width-percent:0;mso-height-percent:0;mso-wrap-distance-left:9pt;mso-wrap-distance-top:0;mso-wrap-distance-right:9pt;mso-wrap-distance-bottom:0;mso-position-horizontal:absolute;mso-position-horizontal-relative:text;mso-position-vertical:absolute;mso-position-vertical-relative:text;mso-width-percent:0;mso-height-percent:0;mso-width-relative:margin;mso-height-relative:margin;v-text-anchor:middle" o:gfxdata="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" adj="14400" fillcolor="white [3201]" strokecolor="black [3200]" strokeweight="1pt"/>
+              <v:shape w14:anchorId="103D2AFC" id="Right Arrow 214" o:spid="_x0000_s1026" type="#_x0000_t13" style="position:absolute;margin-left:158.25pt;margin-top:2.3pt;width:12.55pt;height:8.35pt;z-index:251663360;visibility:visible;mso-wrap-style:square;mso-width-percent:0;mso-height-percent:0;mso-wrap-distance-left:9pt;mso-wrap-distance-top:0;mso-wrap-distance-right:9pt;mso-wrap-distance-bottom:0;mso-position-horizontal:absolute;mso-position-horizontal-relative:text;mso-position-vertical:absolute;mso-position-vertical-relative:text;mso-width-percent:0;mso-height-percent:0;mso-width-relative:margin;mso-height-relative:margin;v-text-anchor:middle" o:gfxdata="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" adj="14400" fillcolor="white [3201]" strokecolor="black [3200]" strokeweight="1pt"/>
             </w:pict>
           </mc:Fallback>
         </mc:AlternateContent>
@@ -979,7 +1252,7 @@
         <mc:AlternateContent>
           <mc:Choice Requires="wps">
             <w:drawing>
-              <wp:anchor distT="0" distB="0" distL="114300" distR="114300" simplePos="0" relativeHeight="251662336" behindDoc="0" locked="0" layoutInCell="1" allowOverlap="1" wp14:anchorId="78B7E33F" wp14:editId="4195E2B2">
+              <wp:anchor distT="0" distB="0" distL="114300" distR="114300" simplePos="0" relativeHeight="251662336" behindDoc="0" locked="0" layoutInCell="1" allowOverlap="1" wp14:anchorId="468687E0" wp14:editId="3217711F">
                 <wp:simplePos x="0" y="0"/>
                 <wp:positionH relativeFrom="column">
                   <wp:posOffset>1148316</wp:posOffset>
@@ -1039,7 +1312,7 @@
           </mc:Choice>
           <mc:Fallback>
             <w:pict>
-              <v:shape w14:anchorId="5C580CFB" id="Right Arrow 213" o:spid="_x0000_s1026" type="#_x0000_t13" style="position:absolute;margin-left:90.4pt;margin-top:1.5pt;width:12.55pt;height:8.35pt;z-index:251662336;visibility:visible;mso-wrap-style:square;mso-width-percent:0;mso-height-percent:0;mso-wrap-distance-left:9pt;mso-wrap-distance-top:0;mso-wrap-distance-right:9pt;mso-wrap-distance-bottom:0;mso-position-horizontal:absolute;mso-position-horizontal-relative:text;mso-position-vertical:absolute;mso-position-vertical-relative:text;mso-width-percent:0;mso-height-percent:0;mso-width-relative:margin;mso-height-relative:margin;v-text-anchor:middle" o:gfxdata="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" adj="14400" fillcolor="white [3201]" strokecolor="black [3200]" strokeweight="1pt"/>
+              <v:shape w14:anchorId="26F66662" id="Right Arrow 213" o:spid="_x0000_s1026" type="#_x0000_t13" style="position:absolute;margin-left:90.4pt;margin-top:1.5pt;width:12.55pt;height:8.35pt;z-index:251662336;visibility:visible;mso-wrap-style:square;mso-width-percent:0;mso-height-percent:0;mso-wrap-distance-left:9pt;mso-wrap-distance-top:0;mso-wrap-distance-right:9pt;mso-wrap-distance-bottom:0;mso-position-horizontal:absolute;mso-position-horizontal-relative:text;mso-position-vertical:absolute;mso-position-vertical-relative:text;mso-width-percent:0;mso-height-percent:0;mso-width-relative:margin;mso-height-relative:margin;v-text-anchor:middle" o:gfxdata="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" adj="14400" fillcolor="white [3201]" strokecolor="black [3200]" strokeweight="1pt"/>
             </w:pict>
           </mc:Fallback>
         </mc:AlternateContent>
@@ -1079,8 +1352,9 @@
           <w:rFonts w:ascii="Times New Roman" w:hAnsi="Times New Roman" w:cs="Times New Roman"/>
           <w:noProof/>
         </w:rPr>
+        <w:lastRenderedPageBreak/>
         <w:drawing>
-          <wp:inline distT="0" distB="0" distL="0" distR="0" wp14:anchorId="2E26956A" wp14:editId="193ED9AE">
+          <wp:inline distT="0" distB="0" distL="0" distR="0" wp14:anchorId="485B7672" wp14:editId="77DBD87D">
             <wp:extent cx="5943600" cy="4290060"/>
             <wp:effectExtent l="0" t="0" r="0" b="0"/>
             <wp:docPr id="288" name="Picture 288"/>
@@ -1095,7 +1369,7 @@
                     <pic:cNvPicPr/>
                   </pic:nvPicPr>
                   <pic:blipFill>
-                    <a:blip r:embed="rId5">
+                    <a:blip r:embed="rId7">
                       <a:extLst>
                         <a:ext uri="{28A0092B-C50C-407E-A947-70E740481C1C}">
                           <a14:useLocalDpi xmlns:a14="http://schemas.microsoft.com/office/drawing/2010/main" val="0"/>
@@ -1131,55 +1405,101 @@
         <w:spacing w:line="276" w:lineRule="auto"/>
         <w:rPr>
           <w:rFonts w:ascii="Times New Roman" w:hAnsi="Times New Roman" w:cs="Times New Roman"/>
-        </w:rPr>
-      </w:pPr>
-      <w:r>
-        <w:rPr>
-          <w:rFonts w:ascii="Times New Roman" w:hAnsi="Times New Roman" w:cs="Times New Roman"/>
-        </w:rPr>
-        <w:t xml:space="preserve">                                           Figure 9.25 Telling IDE about the ANTLR jar</w:t>
-      </w:r>
-    </w:p>
-    <w:p>
-      <w:pPr>
-        <w:pStyle w:val="Default"/>
-        <w:tabs>
-          <w:tab w:val="left" w:pos="569"/>
-        </w:tabs>
-        <w:spacing w:line="276" w:lineRule="auto"/>
-        <w:rPr>
-          <w:rFonts w:ascii="Times New Roman" w:hAnsi="Times New Roman" w:cs="Times New Roman"/>
-        </w:rPr>
-      </w:pPr>
-    </w:p>
-    <w:p>
-      <w:pPr>
-        <w:pStyle w:val="Default"/>
-        <w:tabs>
-          <w:tab w:val="left" w:pos="569"/>
-        </w:tabs>
-        <w:spacing w:line="276" w:lineRule="auto"/>
-        <w:rPr>
-          <w:rFonts w:ascii="Times New Roman" w:hAnsi="Times New Roman" w:cs="Times New Roman"/>
-        </w:rPr>
-      </w:pPr>
-    </w:p>
-    <w:p>
-      <w:pPr>
-        <w:pStyle w:val="Default"/>
-        <w:tabs>
-          <w:tab w:val="left" w:pos="569"/>
-        </w:tabs>
-        <w:spacing w:line="276" w:lineRule="auto"/>
-        <w:rPr>
-          <w:rFonts w:ascii="Times New Roman" w:hAnsi="Times New Roman" w:cs="Times New Roman"/>
-        </w:rPr>
-      </w:pPr>
-      <w:r>
-        <w:rPr>
-          <w:rFonts w:ascii="Times New Roman" w:hAnsi="Times New Roman" w:cs="Times New Roman"/>
-        </w:rPr>
-        <w:t xml:space="preserve">Step 4.  Add a new file named </w:t>
+          <w:b/>
+        </w:rPr>
+      </w:pPr>
+      <w:r>
+        <w:rPr>
+          <w:rFonts w:ascii="Times New Roman" w:hAnsi="Times New Roman" w:cs="Times New Roman"/>
+        </w:rPr>
+        <w:t xml:space="preserve">                                           </w:t>
+      </w:r>
+      <w:r>
+        <w:rPr>
+          <w:rFonts w:ascii="Times New Roman" w:hAnsi="Times New Roman" w:cs="Times New Roman"/>
+          <w:b/>
+        </w:rPr>
+        <w:t>Figure 1.2 Telling IDE about the ANTLR jar</w:t>
+      </w:r>
+    </w:p>
+    <w:p>
+      <w:pPr>
+        <w:pStyle w:val="Default"/>
+        <w:tabs>
+          <w:tab w:val="left" w:pos="569"/>
+        </w:tabs>
+        <w:spacing w:line="276" w:lineRule="auto"/>
+        <w:rPr>
+          <w:rFonts w:ascii="Times New Roman" w:hAnsi="Times New Roman" w:cs="Times New Roman"/>
+        </w:rPr>
+      </w:pPr>
+    </w:p>
+    <w:p>
+      <w:pPr>
+        <w:pStyle w:val="Default"/>
+        <w:tabs>
+          <w:tab w:val="left" w:pos="569"/>
+        </w:tabs>
+        <w:spacing w:line="276" w:lineRule="auto"/>
+        <w:rPr>
+          <w:rFonts w:ascii="Times New Roman" w:hAnsi="Times New Roman" w:cs="Times New Roman"/>
+        </w:rPr>
+      </w:pPr>
+    </w:p>
+    <w:p>
+      <w:pPr>
+        <w:pStyle w:val="Default"/>
+        <w:tabs>
+          <w:tab w:val="left" w:pos="569"/>
+        </w:tabs>
+        <w:spacing w:line="276" w:lineRule="auto"/>
+        <w:rPr>
+          <w:rFonts w:ascii="Times New Roman" w:hAnsi="Times New Roman" w:cs="Times New Roman"/>
+          <w:b/>
+        </w:rPr>
+      </w:pPr>
+    </w:p>
+    <w:p>
+      <w:pPr>
+        <w:pStyle w:val="Default"/>
+        <w:tabs>
+          <w:tab w:val="left" w:pos="569"/>
+        </w:tabs>
+        <w:spacing w:line="276" w:lineRule="auto"/>
+        <w:rPr>
+          <w:rFonts w:ascii="Times New Roman" w:hAnsi="Times New Roman" w:cs="Times New Roman"/>
+        </w:rPr>
+      </w:pPr>
+      <w:r>
+        <w:rPr>
+          <w:rFonts w:ascii="Times New Roman" w:hAnsi="Times New Roman" w:cs="Times New Roman"/>
+          <w:b/>
+        </w:rPr>
+        <w:t>Step 5.</w:t>
+      </w:r>
+      <w:r>
+        <w:rPr>
+          <w:rFonts w:ascii="Times New Roman" w:hAnsi="Times New Roman" w:cs="Times New Roman"/>
+        </w:rPr>
+        <w:t xml:space="preserve"> </w:t>
+      </w:r>
+    </w:p>
+    <w:p>
+      <w:pPr>
+        <w:pStyle w:val="Default"/>
+        <w:tabs>
+          <w:tab w:val="left" w:pos="569"/>
+        </w:tabs>
+        <w:spacing w:line="276" w:lineRule="auto"/>
+        <w:rPr>
+          <w:rFonts w:ascii="Times New Roman" w:hAnsi="Times New Roman" w:cs="Times New Roman"/>
+        </w:rPr>
+      </w:pPr>
+      <w:r>
+        <w:rPr>
+          <w:rFonts w:ascii="Times New Roman" w:hAnsi="Times New Roman" w:cs="Times New Roman"/>
+        </w:rPr>
+        <w:t xml:space="preserve">The next step will be adding a file. Add a new file named </w:t>
       </w:r>
       <w:r>
         <w:rPr>
@@ -1250,7 +1570,7 @@
         </w:rPr>
         <w:lastRenderedPageBreak/>
         <w:drawing>
-          <wp:inline distT="0" distB="0" distL="0" distR="0" wp14:anchorId="1B319758" wp14:editId="5887C81C">
+          <wp:inline distT="0" distB="0" distL="0" distR="0" wp14:anchorId="480D34E3" wp14:editId="3DB2BD82">
             <wp:extent cx="5306165" cy="3781953"/>
             <wp:effectExtent l="0" t="0" r="0" b="9525"/>
             <wp:docPr id="290" name="Picture 290"/>
@@ -1265,7 +1585,7 @@
                     <pic:cNvPicPr/>
                   </pic:nvPicPr>
                   <pic:blipFill>
-                    <a:blip r:embed="rId6">
+                    <a:blip r:embed="rId8">
                       <a:extLst>
                         <a:ext uri="{28A0092B-C50C-407E-A947-70E740481C1C}">
                           <a14:useLocalDpi xmlns:a14="http://schemas.microsoft.com/office/drawing/2010/main" val="0"/>
@@ -1297,7 +1617,7 @@
           <w:noProof/>
         </w:rPr>
         <w:drawing>
-          <wp:inline distT="0" distB="0" distL="0" distR="0" wp14:anchorId="6C14BC67" wp14:editId="728C9A46">
+          <wp:inline distT="0" distB="0" distL="0" distR="0" wp14:anchorId="0D1D044A" wp14:editId="2D3A391D">
             <wp:extent cx="5353797" cy="2410161"/>
             <wp:effectExtent l="0" t="0" r="0" b="9525"/>
             <wp:docPr id="291" name="Picture 291"/>
@@ -1312,7 +1632,7 @@
                     <pic:cNvPicPr/>
                   </pic:nvPicPr>
                   <pic:blipFill>
-                    <a:blip r:embed="rId7">
+                    <a:blip r:embed="rId9">
                       <a:extLst>
                         <a:ext uri="{28A0092B-C50C-407E-A947-70E740481C1C}">
                           <a14:useLocalDpi xmlns:a14="http://schemas.microsoft.com/office/drawing/2010/main" val="0"/>
@@ -1348,80 +1668,95 @@
         <w:spacing w:line="276" w:lineRule="auto"/>
         <w:rPr>
           <w:rFonts w:ascii="Times New Roman" w:hAnsi="Times New Roman" w:cs="Times New Roman"/>
-        </w:rPr>
-      </w:pPr>
-      <w:r>
-        <w:rPr>
-          <w:rFonts w:ascii="Times New Roman" w:hAnsi="Times New Roman" w:cs="Times New Roman"/>
-        </w:rPr>
-        <w:t xml:space="preserve">                                  Figure 9.26 Adding </w:t>
-      </w:r>
-      <w:r>
-        <w:rPr>
-          <w:rFonts w:ascii="Times New Roman" w:hAnsi="Times New Roman" w:cs="Times New Roman"/>
-        </w:rPr>
-        <w:t>build-antlr-impl.xml</w:t>
-      </w:r>
-      <w:r>
-        <w:rPr>
-          <w:rFonts w:ascii="Times New Roman" w:hAnsi="Times New Roman" w:cs="Times New Roman"/>
-        </w:rPr>
-        <w:t xml:space="preserve"> file</w:t>
-      </w:r>
-    </w:p>
-    <w:p>
-      <w:pPr>
-        <w:pStyle w:val="Default"/>
-        <w:tabs>
-          <w:tab w:val="left" w:pos="569"/>
-        </w:tabs>
-        <w:spacing w:line="276" w:lineRule="auto"/>
-        <w:rPr>
-          <w:rFonts w:ascii="Times New Roman" w:hAnsi="Times New Roman" w:cs="Times New Roman"/>
-        </w:rPr>
-      </w:pPr>
-    </w:p>
-    <w:p>
-      <w:pPr>
-        <w:pStyle w:val="Default"/>
-        <w:tabs>
-          <w:tab w:val="left" w:pos="569"/>
-        </w:tabs>
-        <w:spacing w:line="276" w:lineRule="auto"/>
-        <w:rPr>
-          <w:rFonts w:ascii="Times New Roman" w:hAnsi="Times New Roman" w:cs="Times New Roman"/>
-        </w:rPr>
-      </w:pPr>
-    </w:p>
-    <w:p>
-      <w:pPr>
-        <w:pStyle w:val="Default"/>
-        <w:tabs>
-          <w:tab w:val="left" w:pos="569"/>
-        </w:tabs>
-        <w:spacing w:line="276" w:lineRule="auto"/>
-        <w:rPr>
-          <w:rFonts w:ascii="Times New Roman" w:hAnsi="Times New Roman" w:cs="Times New Roman"/>
-        </w:rPr>
-      </w:pPr>
-    </w:p>
-    <w:p>
-      <w:pPr>
-        <w:pStyle w:val="Default"/>
-        <w:tabs>
-          <w:tab w:val="left" w:pos="569"/>
-        </w:tabs>
-        <w:spacing w:line="276" w:lineRule="auto"/>
-        <w:rPr>
-          <w:rFonts w:ascii="Times New Roman" w:hAnsi="Times New Roman" w:cs="Times New Roman"/>
-        </w:rPr>
-      </w:pPr>
-      <w:r>
-        <w:rPr>
-          <w:rFonts w:ascii="Times New Roman" w:hAnsi="Times New Roman" w:cs="Times New Roman"/>
-        </w:rPr>
-        <w:t xml:space="preserve">Step 5. </w:t>
-      </w:r>
+          <w:b/>
+        </w:rPr>
+      </w:pPr>
+      <w:r>
+        <w:rPr>
+          <w:rFonts w:ascii="Times New Roman" w:hAnsi="Times New Roman" w:cs="Times New Roman"/>
+        </w:rPr>
+        <w:t xml:space="preserve">                                  </w:t>
+      </w:r>
+      <w:r>
+        <w:rPr>
+          <w:rFonts w:ascii="Times New Roman" w:hAnsi="Times New Roman" w:cs="Times New Roman"/>
+          <w:b/>
+        </w:rPr>
+        <w:t>Figure 1.3 Adding build-antlr-impl.xml file</w:t>
+      </w:r>
+    </w:p>
+    <w:p>
+      <w:pPr>
+        <w:pStyle w:val="Default"/>
+        <w:tabs>
+          <w:tab w:val="left" w:pos="569"/>
+        </w:tabs>
+        <w:spacing w:line="276" w:lineRule="auto"/>
+        <w:rPr>
+          <w:rFonts w:ascii="Times New Roman" w:hAnsi="Times New Roman" w:cs="Times New Roman"/>
+        </w:rPr>
+      </w:pPr>
+    </w:p>
+    <w:p>
+      <w:pPr>
+        <w:pStyle w:val="Default"/>
+        <w:tabs>
+          <w:tab w:val="left" w:pos="569"/>
+        </w:tabs>
+        <w:spacing w:line="276" w:lineRule="auto"/>
+        <w:rPr>
+          <w:rFonts w:ascii="Times New Roman" w:hAnsi="Times New Roman" w:cs="Times New Roman"/>
+        </w:rPr>
+      </w:pPr>
+    </w:p>
+    <w:p>
+      <w:pPr>
+        <w:pStyle w:val="Default"/>
+        <w:tabs>
+          <w:tab w:val="left" w:pos="569"/>
+        </w:tabs>
+        <w:spacing w:line="276" w:lineRule="auto"/>
+        <w:rPr>
+          <w:rFonts w:ascii="Times New Roman" w:hAnsi="Times New Roman" w:cs="Times New Roman"/>
+        </w:rPr>
+      </w:pPr>
+    </w:p>
+    <w:p>
+      <w:pPr>
+        <w:pStyle w:val="Default"/>
+        <w:tabs>
+          <w:tab w:val="left" w:pos="569"/>
+        </w:tabs>
+        <w:spacing w:line="276" w:lineRule="auto"/>
+        <w:rPr>
+          <w:rFonts w:ascii="Times New Roman" w:hAnsi="Times New Roman" w:cs="Times New Roman"/>
+        </w:rPr>
+      </w:pPr>
+      <w:r>
+        <w:rPr>
+          <w:rFonts w:ascii="Times New Roman" w:hAnsi="Times New Roman" w:cs="Times New Roman"/>
+          <w:b/>
+        </w:rPr>
+        <w:t>Step 6.</w:t>
+      </w:r>
+      <w:r>
+        <w:rPr>
+          <w:rFonts w:ascii="Times New Roman" w:hAnsi="Times New Roman" w:cs="Times New Roman"/>
+        </w:rPr>
+        <w:t xml:space="preserve"> </w:t>
+      </w:r>
+    </w:p>
+    <w:p>
+      <w:pPr>
+        <w:pStyle w:val="Default"/>
+        <w:tabs>
+          <w:tab w:val="left" w:pos="569"/>
+        </w:tabs>
+        <w:spacing w:line="276" w:lineRule="auto"/>
+        <w:rPr>
+          <w:rFonts w:ascii="Times New Roman" w:hAnsi="Times New Roman" w:cs="Times New Roman"/>
+        </w:rPr>
+      </w:pPr>
       <w:r>
         <w:rPr>
           <w:rFonts w:ascii="Times New Roman" w:hAnsi="Times New Roman" w:cs="Times New Roman"/>
@@ -1460,18 +1795,6 @@
         </w:rPr>
         <w:t xml:space="preserve"> </w:t>
       </w:r>
-    </w:p>
-    <w:p>
-      <w:pPr>
-        <w:pStyle w:val="Default"/>
-        <w:tabs>
-          <w:tab w:val="left" w:pos="569"/>
-        </w:tabs>
-        <w:spacing w:line="276" w:lineRule="auto"/>
-        <w:rPr>
-          <w:rFonts w:ascii="Times New Roman" w:hAnsi="Times New Roman" w:cs="Times New Roman"/>
-        </w:rPr>
-      </w:pPr>
     </w:p>
     <w:p>
       <w:pPr>
@@ -1503,7 +1826,7 @@
         </w:rPr>
         <w:lastRenderedPageBreak/>
         <w:drawing>
-          <wp:inline distT="0" distB="0" distL="0" distR="0" wp14:anchorId="17076E23" wp14:editId="1318EE30">
+          <wp:inline distT="0" distB="0" distL="0" distR="0" wp14:anchorId="2DADEA26" wp14:editId="03FC7AC4">
             <wp:extent cx="5943600" cy="2174240"/>
             <wp:effectExtent l="0" t="0" r="0" b="0"/>
             <wp:docPr id="295" name="Picture 295"/>
@@ -1518,7 +1841,7 @@
                     <pic:cNvPicPr/>
                   </pic:nvPicPr>
                   <pic:blipFill>
-                    <a:blip r:embed="rId8">
+                    <a:blip r:embed="rId10">
                       <a:extLst>
                         <a:ext uri="{28A0092B-C50C-407E-A947-70E740481C1C}">
                           <a14:useLocalDpi xmlns:a14="http://schemas.microsoft.com/office/drawing/2010/main" val="0"/>
@@ -1554,18 +1877,27 @@
         <w:spacing w:line="276" w:lineRule="auto"/>
         <w:rPr>
           <w:rFonts w:ascii="Times New Roman" w:hAnsi="Times New Roman" w:cs="Times New Roman"/>
-        </w:rPr>
-      </w:pPr>
-      <w:r>
-        <w:rPr>
-          <w:rFonts w:ascii="Times New Roman" w:hAnsi="Times New Roman" w:cs="Times New Roman"/>
-        </w:rPr>
-        <w:t xml:space="preserve">                                         Figure 9.27 </w:t>
+          <w:b/>
+        </w:rPr>
+      </w:pPr>
+      <w:r>
+        <w:rPr>
+          <w:rFonts w:ascii="Times New Roman" w:hAnsi="Times New Roman" w:cs="Times New Roman"/>
+        </w:rPr>
+        <w:t xml:space="preserve">                                         </w:t>
+      </w:r>
+      <w:r>
+        <w:rPr>
+          <w:rFonts w:ascii="Times New Roman" w:hAnsi="Times New Roman" w:cs="Times New Roman"/>
+          <w:b/>
+        </w:rPr>
+        <w:t xml:space="preserve">Figure 1.4 </w:t>
       </w:r>
       <w:proofErr w:type="gramStart"/>
       <w:r>
         <w:rPr>
           <w:rFonts w:ascii="Times New Roman" w:hAnsi="Times New Roman" w:cs="Times New Roman"/>
+          <w:b/>
         </w:rPr>
         <w:t>The</w:t>
       </w:r>
@@ -1573,20 +1905,9 @@
       <w:r>
         <w:rPr>
           <w:rFonts w:ascii="Times New Roman" w:hAnsi="Times New Roman" w:cs="Times New Roman"/>
-        </w:rPr>
-        <w:t xml:space="preserve"> build.</w:t>
-      </w:r>
-      <w:r>
-        <w:rPr>
-          <w:rFonts w:ascii="Times New Roman" w:hAnsi="Times New Roman" w:cs="Times New Roman"/>
-        </w:rPr>
-        <w:t>xml</w:t>
-      </w:r>
-      <w:r>
-        <w:rPr>
-          <w:rFonts w:ascii="Times New Roman" w:hAnsi="Times New Roman" w:cs="Times New Roman"/>
-        </w:rPr>
-        <w:t xml:space="preserve"> file</w:t>
+          <w:b/>
+        </w:rPr>
+        <w:t xml:space="preserve"> build.xml file</w:t>
       </w:r>
     </w:p>
     <w:p>
@@ -1696,7 +2017,7 @@
           <w:noProof/>
         </w:rPr>
         <w:drawing>
-          <wp:inline distT="0" distB="0" distL="0" distR="0" wp14:anchorId="3E766721" wp14:editId="5F5F1F99">
+          <wp:inline distT="0" distB="0" distL="0" distR="0" wp14:anchorId="07FE6535" wp14:editId="457D57FA">
             <wp:extent cx="5943600" cy="1210945"/>
             <wp:effectExtent l="0" t="0" r="0" b="8255"/>
             <wp:docPr id="296" name="Picture 296"/>
@@ -1711,7 +2032,7 @@
                     <pic:cNvPicPr/>
                   </pic:nvPicPr>
                   <pic:blipFill>
-                    <a:blip r:embed="rId9">
+                    <a:blip r:embed="rId11">
                       <a:extLst>
                         <a:ext uri="{28A0092B-C50C-407E-A947-70E740481C1C}">
                           <a14:useLocalDpi xmlns:a14="http://schemas.microsoft.com/office/drawing/2010/main" val="0"/>
@@ -1747,18 +2068,27 @@
         <w:spacing w:line="276" w:lineRule="auto"/>
         <w:rPr>
           <w:rFonts w:ascii="Times New Roman" w:hAnsi="Times New Roman" w:cs="Times New Roman"/>
-        </w:rPr>
-      </w:pPr>
-      <w:r>
-        <w:rPr>
-          <w:rFonts w:ascii="Times New Roman" w:hAnsi="Times New Roman" w:cs="Times New Roman"/>
-        </w:rPr>
-        <w:t xml:space="preserve">                                         Figure 9.28 </w:t>
+          <w:b/>
+        </w:rPr>
+      </w:pPr>
+      <w:r>
+        <w:rPr>
+          <w:rFonts w:ascii="Times New Roman" w:hAnsi="Times New Roman" w:cs="Times New Roman"/>
+        </w:rPr>
+        <w:t xml:space="preserve">                                         </w:t>
+      </w:r>
+      <w:r>
+        <w:rPr>
+          <w:rFonts w:ascii="Times New Roman" w:hAnsi="Times New Roman" w:cs="Times New Roman"/>
+          <w:b/>
+        </w:rPr>
+        <w:t xml:space="preserve">Figure 1.5 </w:t>
       </w:r>
       <w:proofErr w:type="gramStart"/>
       <w:r>
         <w:rPr>
           <w:rFonts w:ascii="Times New Roman" w:hAnsi="Times New Roman" w:cs="Times New Roman"/>
+          <w:b/>
         </w:rPr>
         <w:t>The</w:t>
       </w:r>
@@ -1766,74 +2096,83 @@
       <w:r>
         <w:rPr>
           <w:rFonts w:ascii="Times New Roman" w:hAnsi="Times New Roman" w:cs="Times New Roman"/>
-        </w:rPr>
-        <w:t xml:space="preserve"> build.</w:t>
-      </w:r>
-      <w:r>
-        <w:rPr>
-          <w:rFonts w:ascii="Times New Roman" w:hAnsi="Times New Roman" w:cs="Times New Roman"/>
-        </w:rPr>
-        <w:t>xml</w:t>
-      </w:r>
-      <w:r>
-        <w:rPr>
-          <w:rFonts w:ascii="Times New Roman" w:hAnsi="Times New Roman" w:cs="Times New Roman"/>
-        </w:rPr>
-        <w:t xml:space="preserve"> edited file </w:t>
-      </w:r>
-    </w:p>
-    <w:p>
-      <w:pPr>
-        <w:pStyle w:val="Default"/>
-        <w:tabs>
-          <w:tab w:val="left" w:pos="569"/>
-        </w:tabs>
-        <w:spacing w:line="276" w:lineRule="auto"/>
-        <w:rPr>
-          <w:rFonts w:ascii="Times New Roman" w:hAnsi="Times New Roman" w:cs="Times New Roman"/>
-        </w:rPr>
-      </w:pPr>
-    </w:p>
-    <w:p>
-      <w:pPr>
-        <w:pStyle w:val="Default"/>
-        <w:tabs>
-          <w:tab w:val="left" w:pos="569"/>
-        </w:tabs>
-        <w:spacing w:line="276" w:lineRule="auto"/>
-        <w:rPr>
-          <w:rFonts w:ascii="Times New Roman" w:hAnsi="Times New Roman" w:cs="Times New Roman"/>
-        </w:rPr>
-      </w:pPr>
-    </w:p>
-    <w:p>
-      <w:pPr>
-        <w:pStyle w:val="Default"/>
-        <w:tabs>
-          <w:tab w:val="left" w:pos="569"/>
-        </w:tabs>
-        <w:spacing w:line="276" w:lineRule="auto"/>
-        <w:rPr>
-          <w:rFonts w:ascii="Times New Roman" w:hAnsi="Times New Roman" w:cs="Times New Roman"/>
-        </w:rPr>
-      </w:pPr>
-    </w:p>
-    <w:p>
-      <w:pPr>
-        <w:pStyle w:val="Default"/>
-        <w:tabs>
-          <w:tab w:val="left" w:pos="569"/>
-        </w:tabs>
-        <w:spacing w:line="276" w:lineRule="auto"/>
-        <w:rPr>
-          <w:rFonts w:ascii="Times New Roman" w:hAnsi="Times New Roman" w:cs="Times New Roman"/>
-        </w:rPr>
-      </w:pPr>
-      <w:r>
-        <w:rPr>
-          <w:rFonts w:ascii="Times New Roman" w:hAnsi="Times New Roman" w:cs="Times New Roman"/>
-        </w:rPr>
-        <w:t>Step 6. S</w:t>
+          <w:b/>
+        </w:rPr>
+        <w:t xml:space="preserve"> build.xml edited file </w:t>
+      </w:r>
+    </w:p>
+    <w:p>
+      <w:pPr>
+        <w:pStyle w:val="Default"/>
+        <w:tabs>
+          <w:tab w:val="left" w:pos="569"/>
+        </w:tabs>
+        <w:spacing w:line="276" w:lineRule="auto"/>
+        <w:rPr>
+          <w:rFonts w:ascii="Times New Roman" w:hAnsi="Times New Roman" w:cs="Times New Roman"/>
+        </w:rPr>
+      </w:pPr>
+    </w:p>
+    <w:p>
+      <w:pPr>
+        <w:pStyle w:val="Default"/>
+        <w:tabs>
+          <w:tab w:val="left" w:pos="569"/>
+        </w:tabs>
+        <w:spacing w:line="276" w:lineRule="auto"/>
+        <w:rPr>
+          <w:rFonts w:ascii="Times New Roman" w:hAnsi="Times New Roman" w:cs="Times New Roman"/>
+        </w:rPr>
+      </w:pPr>
+    </w:p>
+    <w:p>
+      <w:pPr>
+        <w:pStyle w:val="Default"/>
+        <w:tabs>
+          <w:tab w:val="left" w:pos="569"/>
+        </w:tabs>
+        <w:spacing w:line="276" w:lineRule="auto"/>
+        <w:rPr>
+          <w:rFonts w:ascii="Times New Roman" w:hAnsi="Times New Roman" w:cs="Times New Roman"/>
+        </w:rPr>
+      </w:pPr>
+    </w:p>
+    <w:p>
+      <w:pPr>
+        <w:pStyle w:val="Default"/>
+        <w:tabs>
+          <w:tab w:val="left" w:pos="569"/>
+        </w:tabs>
+        <w:spacing w:line="276" w:lineRule="auto"/>
+        <w:rPr>
+          <w:rFonts w:ascii="Times New Roman" w:hAnsi="Times New Roman" w:cs="Times New Roman"/>
+          <w:b/>
+        </w:rPr>
+      </w:pPr>
+      <w:r>
+        <w:rPr>
+          <w:rFonts w:ascii="Times New Roman" w:hAnsi="Times New Roman" w:cs="Times New Roman"/>
+          <w:b/>
+        </w:rPr>
+        <w:t>Step 7.</w:t>
+      </w:r>
+    </w:p>
+    <w:p>
+      <w:pPr>
+        <w:pStyle w:val="Default"/>
+        <w:tabs>
+          <w:tab w:val="left" w:pos="569"/>
+        </w:tabs>
+        <w:spacing w:line="276" w:lineRule="auto"/>
+        <w:rPr>
+          <w:rFonts w:ascii="Times New Roman" w:hAnsi="Times New Roman" w:cs="Times New Roman"/>
+        </w:rPr>
+      </w:pPr>
+      <w:r>
+        <w:rPr>
+          <w:rFonts w:ascii="Times New Roman" w:hAnsi="Times New Roman" w:cs="Times New Roman"/>
+        </w:rPr>
+        <w:t>S</w:t>
       </w:r>
       <w:r>
         <w:rPr>
@@ -1872,7 +2211,7 @@
         </w:rPr>
         <w:lastRenderedPageBreak/>
         <w:drawing>
-          <wp:inline distT="0" distB="0" distL="0" distR="0" wp14:anchorId="5F4C1CC7" wp14:editId="05F8E33A">
+          <wp:inline distT="0" distB="0" distL="0" distR="0" wp14:anchorId="74A4F4B9" wp14:editId="774D546A">
             <wp:extent cx="6060558" cy="3369945"/>
             <wp:effectExtent l="0" t="0" r="0" b="1905"/>
             <wp:docPr id="297" name="Picture 297"/>
@@ -1887,7 +2226,7 @@
                     <pic:cNvPicPr/>
                   </pic:nvPicPr>
                   <pic:blipFill>
-                    <a:blip r:embed="rId10">
+                    <a:blip r:embed="rId12">
                       <a:extLst>
                         <a:ext uri="{28A0092B-C50C-407E-A947-70E740481C1C}">
                           <a14:useLocalDpi xmlns:a14="http://schemas.microsoft.com/office/drawing/2010/main" val="0"/>
@@ -1923,18 +2262,27 @@
         <w:spacing w:line="276" w:lineRule="auto"/>
         <w:rPr>
           <w:rFonts w:ascii="Times New Roman" w:hAnsi="Times New Roman" w:cs="Times New Roman"/>
-        </w:rPr>
-      </w:pPr>
-      <w:r>
-        <w:rPr>
-          <w:rFonts w:ascii="Times New Roman" w:hAnsi="Times New Roman" w:cs="Times New Roman"/>
-        </w:rPr>
-        <w:t xml:space="preserve">                                                    Figure 9.29 </w:t>
+          <w:b/>
+        </w:rPr>
+      </w:pPr>
+      <w:r>
+        <w:rPr>
+          <w:rFonts w:ascii="Times New Roman" w:hAnsi="Times New Roman" w:cs="Times New Roman"/>
+        </w:rPr>
+        <w:t xml:space="preserve">                                                    </w:t>
+      </w:r>
+      <w:r>
+        <w:rPr>
+          <w:rFonts w:ascii="Times New Roman" w:hAnsi="Times New Roman" w:cs="Times New Roman"/>
+          <w:b/>
+        </w:rPr>
+        <w:t xml:space="preserve">Figure 1.6 </w:t>
       </w:r>
       <w:proofErr w:type="gramStart"/>
       <w:r>
         <w:rPr>
           <w:rFonts w:ascii="Times New Roman" w:hAnsi="Times New Roman" w:cs="Times New Roman"/>
+          <w:b/>
         </w:rPr>
         <w:t>Cleaning</w:t>
       </w:r>
@@ -1942,6 +2290,7 @@
       <w:r>
         <w:rPr>
           <w:rFonts w:ascii="Times New Roman" w:hAnsi="Times New Roman" w:cs="Times New Roman"/>
+          <w:b/>
         </w:rPr>
         <w:t xml:space="preserve"> the project</w:t>
       </w:r>
@@ -1967,13 +2316,33 @@
         <w:spacing w:line="276" w:lineRule="auto"/>
         <w:rPr>
           <w:rFonts w:ascii="Times New Roman" w:hAnsi="Times New Roman" w:cs="Times New Roman"/>
-        </w:rPr>
-      </w:pPr>
-      <w:r>
-        <w:rPr>
-          <w:rFonts w:ascii="Times New Roman" w:hAnsi="Times New Roman" w:cs="Times New Roman"/>
-        </w:rPr>
-        <w:t xml:space="preserve">Step 7. To build the project now, </w:t>
+          <w:b/>
+        </w:rPr>
+      </w:pPr>
+      <w:r>
+        <w:rPr>
+          <w:rFonts w:ascii="Times New Roman" w:hAnsi="Times New Roman" w:cs="Times New Roman"/>
+          <w:b/>
+        </w:rPr>
+        <w:t>Step 8.</w:t>
+      </w:r>
+    </w:p>
+    <w:p>
+      <w:pPr>
+        <w:pStyle w:val="Default"/>
+        <w:tabs>
+          <w:tab w:val="left" w:pos="569"/>
+        </w:tabs>
+        <w:spacing w:line="276" w:lineRule="auto"/>
+        <w:rPr>
+          <w:rFonts w:ascii="Times New Roman" w:hAnsi="Times New Roman" w:cs="Times New Roman"/>
+        </w:rPr>
+      </w:pPr>
+      <w:r>
+        <w:rPr>
+          <w:rFonts w:ascii="Times New Roman" w:hAnsi="Times New Roman" w:cs="Times New Roman"/>
+        </w:rPr>
+        <w:t xml:space="preserve"> To build the project now, </w:t>
       </w:r>
       <w:r>
         <w:rPr>
@@ -2117,13 +2486,33 @@
         <w:spacing w:line="276" w:lineRule="auto"/>
         <w:rPr>
           <w:rFonts w:ascii="Times New Roman" w:hAnsi="Times New Roman" w:cs="Times New Roman"/>
-        </w:rPr>
-      </w:pPr>
-      <w:r>
-        <w:rPr>
-          <w:rFonts w:ascii="Times New Roman" w:hAnsi="Times New Roman" w:cs="Times New Roman"/>
-        </w:rPr>
-        <w:t xml:space="preserve">Step 8. Now you can run the project and can take the input by creating an input file or making a GUI with </w:t>
+          <w:b/>
+        </w:rPr>
+      </w:pPr>
+      <w:r>
+        <w:rPr>
+          <w:rFonts w:ascii="Times New Roman" w:hAnsi="Times New Roman" w:cs="Times New Roman"/>
+          <w:b/>
+        </w:rPr>
+        <w:t>Step 9.</w:t>
+      </w:r>
+    </w:p>
+    <w:p>
+      <w:pPr>
+        <w:pStyle w:val="Default"/>
+        <w:tabs>
+          <w:tab w:val="left" w:pos="569"/>
+        </w:tabs>
+        <w:spacing w:line="276" w:lineRule="auto"/>
+        <w:rPr>
+          <w:rFonts w:ascii="Times New Roman" w:hAnsi="Times New Roman" w:cs="Times New Roman"/>
+        </w:rPr>
+      </w:pPr>
+      <w:r>
+        <w:rPr>
+          <w:rFonts w:ascii="Times New Roman" w:hAnsi="Times New Roman" w:cs="Times New Roman"/>
+        </w:rPr>
+        <w:t xml:space="preserve"> Now you can run the project and can take the input by creating an input text file and invoking it in main class or also you can make a GUI with </w:t>
       </w:r>
       <w:proofErr w:type="spellStart"/>
       <w:r>
@@ -2137,7 +2526,157 @@
         <w:rPr>
           <w:rFonts w:ascii="Times New Roman" w:hAnsi="Times New Roman" w:cs="Times New Roman"/>
         </w:rPr>
-        <w:t xml:space="preserve"> and taking input from there.</w:t>
+        <w:t xml:space="preserve"> and can take input from there too.</w:t>
+      </w:r>
+    </w:p>
+    <w:p>
+      <w:pPr>
+        <w:pStyle w:val="Default"/>
+        <w:tabs>
+          <w:tab w:val="left" w:pos="569"/>
+        </w:tabs>
+        <w:spacing w:line="276" w:lineRule="auto"/>
+        <w:rPr>
+          <w:rFonts w:ascii="Times New Roman" w:hAnsi="Times New Roman" w:cs="Times New Roman"/>
+        </w:rPr>
+      </w:pPr>
+    </w:p>
+    <w:p>
+      <w:pPr>
+        <w:pStyle w:val="Default"/>
+        <w:tabs>
+          <w:tab w:val="left" w:pos="569"/>
+        </w:tabs>
+        <w:spacing w:line="276" w:lineRule="auto"/>
+        <w:rPr>
+          <w:rFonts w:ascii="Times New Roman" w:hAnsi="Times New Roman" w:cs="Times New Roman"/>
+        </w:rPr>
+      </w:pPr>
+    </w:p>
+    <w:p>
+      <w:pPr>
+        <w:pStyle w:val="Default"/>
+        <w:tabs>
+          <w:tab w:val="left" w:pos="569"/>
+        </w:tabs>
+        <w:spacing w:line="276" w:lineRule="auto"/>
+        <w:rPr>
+          <w:rFonts w:ascii="Times New Roman" w:hAnsi="Times New Roman" w:cs="Times New Roman"/>
+        </w:rPr>
+      </w:pPr>
+    </w:p>
+    <w:p>
+      <w:pPr>
+        <w:pStyle w:val="Default"/>
+        <w:tabs>
+          <w:tab w:val="left" w:pos="569"/>
+        </w:tabs>
+        <w:spacing w:line="276" w:lineRule="auto"/>
+        <w:rPr>
+          <w:rFonts w:ascii="Times New Roman" w:hAnsi="Times New Roman" w:cs="Times New Roman"/>
+        </w:rPr>
+      </w:pPr>
+    </w:p>
+    <w:p>
+      <w:pPr>
+        <w:pStyle w:val="Default"/>
+        <w:tabs>
+          <w:tab w:val="left" w:pos="569"/>
+        </w:tabs>
+        <w:spacing w:line="276" w:lineRule="auto"/>
+        <w:rPr>
+          <w:rFonts w:ascii="Times New Roman" w:hAnsi="Times New Roman" w:cs="Times New Roman"/>
+        </w:rPr>
+      </w:pPr>
+    </w:p>
+    <w:p>
+      <w:pPr>
+        <w:pStyle w:val="Default"/>
+        <w:tabs>
+          <w:tab w:val="left" w:pos="569"/>
+        </w:tabs>
+        <w:spacing w:line="276" w:lineRule="auto"/>
+        <w:rPr>
+          <w:rFonts w:ascii="Times New Roman" w:hAnsi="Times New Roman" w:cs="Times New Roman"/>
+        </w:rPr>
+      </w:pPr>
+    </w:p>
+    <w:p>
+      <w:pPr>
+        <w:pStyle w:val="Default"/>
+        <w:tabs>
+          <w:tab w:val="left" w:pos="569"/>
+        </w:tabs>
+        <w:spacing w:line="276" w:lineRule="auto"/>
+        <w:rPr>
+          <w:rFonts w:ascii="Times New Roman" w:hAnsi="Times New Roman" w:cs="Times New Roman"/>
+        </w:rPr>
+      </w:pPr>
+    </w:p>
+    <w:p>
+      <w:pPr>
+        <w:pStyle w:val="Default"/>
+        <w:tabs>
+          <w:tab w:val="left" w:pos="569"/>
+        </w:tabs>
+        <w:spacing w:line="276" w:lineRule="auto"/>
+        <w:rPr>
+          <w:rFonts w:ascii="Times New Roman" w:hAnsi="Times New Roman" w:cs="Times New Roman"/>
+        </w:rPr>
+      </w:pPr>
+      <w:r>
+        <w:rPr>
+          <w:rFonts w:ascii="Times New Roman" w:hAnsi="Times New Roman" w:cs="Times New Roman"/>
+        </w:rPr>
+        <w:t>For further queries you can contact us:</w:t>
+      </w:r>
+    </w:p>
+    <w:p>
+      <w:pPr>
+        <w:pStyle w:val="Default"/>
+        <w:tabs>
+          <w:tab w:val="left" w:pos="569"/>
+        </w:tabs>
+        <w:spacing w:line="276" w:lineRule="auto"/>
+        <w:rPr>
+          <w:rFonts w:ascii="Times New Roman" w:hAnsi="Times New Roman" w:cs="Times New Roman"/>
+        </w:rPr>
+      </w:pPr>
+    </w:p>
+    <w:p>
+      <w:pPr>
+        <w:pStyle w:val="Default"/>
+        <w:tabs>
+          <w:tab w:val="left" w:pos="569"/>
+        </w:tabs>
+        <w:spacing w:line="276" w:lineRule="auto"/>
+        <w:rPr>
+          <w:rFonts w:ascii="Times New Roman" w:hAnsi="Times New Roman" w:cs="Times New Roman"/>
+        </w:rPr>
+      </w:pPr>
+      <w:r>
+        <w:rPr>
+          <w:rFonts w:ascii="Times New Roman" w:hAnsi="Times New Roman" w:cs="Times New Roman"/>
+        </w:rPr>
+        <w:t>Authors: ASMITA UNIYAL, asmitauniyal777@gmail.com</w:t>
+      </w:r>
+    </w:p>
+    <w:p>
+      <w:pPr>
+        <w:pStyle w:val="Default"/>
+        <w:tabs>
+          <w:tab w:val="left" w:pos="569"/>
+        </w:tabs>
+        <w:spacing w:line="276" w:lineRule="auto"/>
+        <w:rPr>
+          <w:rFonts w:ascii="Times New Roman" w:hAnsi="Times New Roman" w:cs="Times New Roman"/>
+        </w:rPr>
+      </w:pPr>
+      <w:r>
+        <w:rPr>
+          <w:rFonts w:ascii="Times New Roman" w:hAnsi="Times New Roman" w:cs="Times New Roman"/>
+        </w:rPr>
+        <w:t xml:space="preserve">               &amp; ANUSHA GARG, anushagarg9@gmail.com</w:t>
       </w:r>
     </w:p>
     <w:p>
@@ -2145,7 +2684,7 @@
       <w:bookmarkEnd w:id="0"/>
     </w:p>
     <w:sectPr>
-      <w:footerReference w:type="default" r:id="rId11"/>
+      <w:footerReference w:type="default" r:id="rId13"/>
       <w:pgSz w:w="12240" w:h="15840"/>
       <w:pgMar w:top="1440" w:right="1440" w:bottom="1440" w:left="1440" w:header="720" w:footer="720" w:gutter="0"/>
       <w:cols w:space="720"/>
@@ -2153,6 +2692,31 @@
     </w:sectPr>
   </w:body>
 </w:document>
+</file>
+
+<file path=word/endnotes.xml><?xml version="1.0" encoding="utf-8"?>
+<w:endnotes xmlns:wpc="http://schemas.microsoft.com/office/word/2010/wordprocessingCanvas" xmlns:mc="http://schemas.openxmlformats.org/markup-compatibility/2006" xmlns:o="urn:schemas-microsoft-com:office:office" xmlns:r="http://schemas.openxmlformats.org/officeDocument/2006/relationships" xmlns:m="http://schemas.openxmlformats.org/officeDocument/2006/math" xmlns:v="urn:schemas-microsoft-com:vml" xmlns:wp14="http://schemas.microsoft.com/office/word/2010/wordprocessingDrawing" xmlns:wp="http://schemas.openxmlformats.org/drawingml/2006/wordprocessingDrawing" xmlns:w10="urn:schemas-microsoft-com:office:word" xmlns:w="http://schemas.openxmlformats.org/wordprocessingml/2006/main" xmlns:w14="http://schemas.microsoft.com/office/word/2010/wordml" xmlns:w15="http://schemas.microsoft.com/office/word/2012/wordml" xmlns:wpg="http://schemas.microsoft.com/office/word/2010/wordprocessingGroup" xmlns:wpi="http://schemas.microsoft.com/office/word/2010/wordprocessingInk" xmlns:wne="http://schemas.microsoft.com/office/word/2006/wordml" xmlns:wps="http://schemas.microsoft.com/office/word/2010/wordprocessingShape" mc:Ignorable="w14 w15 wp14">
+  <w:endnote w:type="separator" w:id="-1">
+    <w:p>
+      <w:pPr>
+        <w:spacing w:after="0" w:line="240" w:lineRule="auto"/>
+      </w:pPr>
+      <w:r>
+        <w:separator/>
+      </w:r>
+    </w:p>
+  </w:endnote>
+  <w:endnote w:type="continuationSeparator" w:id="0">
+    <w:p>
+      <w:pPr>
+        <w:spacing w:after="0" w:line="240" w:lineRule="auto"/>
+      </w:pPr>
+      <w:r>
+        <w:continuationSeparator/>
+      </w:r>
+    </w:p>
+  </w:endnote>
+</w:endnotes>
 </file>
 
 <file path=word/footer1.xml><?xml version="1.0" encoding="utf-8"?>
@@ -2189,7 +2753,7 @@
           <w:rPr>
             <w:noProof/>
           </w:rPr>
-          <w:t>5</w:t>
+          <w:t>2</w:t>
         </w:r>
         <w:r>
           <w:rPr>
@@ -2206,6 +2770,31 @@
     </w:pPr>
   </w:p>
 </w:ftr>
+</file>
+
+<file path=word/footnotes.xml><?xml version="1.0" encoding="utf-8"?>
+<w:footnotes xmlns:wpc="http://schemas.microsoft.com/office/word/2010/wordprocessingCanvas" xmlns:mc="http://schemas.openxmlformats.org/markup-compatibility/2006" xmlns:o="urn:schemas-microsoft-com:office:office" xmlns:r="http://schemas.openxmlformats.org/officeDocument/2006/relationships" xmlns:m="http://schemas.openxmlformats.org/officeDocument/2006/math" xmlns:v="urn:schemas-microsoft-com:vml" xmlns:wp14="http://schemas.microsoft.com/office/word/2010/wordprocessingDrawing" xmlns:wp="http://schemas.openxmlformats.org/drawingml/2006/wordprocessingDrawing" xmlns:w10="urn:schemas-microsoft-com:office:word" xmlns:w="http://schemas.openxmlformats.org/wordprocessingml/2006/main" xmlns:w14="http://schemas.microsoft.com/office/word/2010/wordml" xmlns:w15="http://schemas.microsoft.com/office/word/2012/wordml" xmlns:wpg="http://schemas.microsoft.com/office/word/2010/wordprocessingGroup" xmlns:wpi="http://schemas.microsoft.com/office/word/2010/wordprocessingInk" xmlns:wne="http://schemas.microsoft.com/office/word/2006/wordml" xmlns:wps="http://schemas.microsoft.com/office/word/2010/wordprocessingShape" mc:Ignorable="w14 w15 wp14">
+  <w:footnote w:type="separator" w:id="-1">
+    <w:p>
+      <w:pPr>
+        <w:spacing w:after="0" w:line="240" w:lineRule="auto"/>
+      </w:pPr>
+      <w:r>
+        <w:separator/>
+      </w:r>
+    </w:p>
+  </w:footnote>
+  <w:footnote w:type="continuationSeparator" w:id="0">
+    <w:p>
+      <w:pPr>
+        <w:spacing w:after="0" w:line="240" w:lineRule="auto"/>
+      </w:pPr>
+      <w:r>
+        <w:continuationSeparator/>
+      </w:r>
+    </w:p>
+  </w:footnote>
+</w:footnotes>
 </file>
 
 <file path=word/styles.xml><?xml version="1.0" encoding="utf-8"?>

</xml_diff>